<commit_message>
test: improve theme loading test resilience
- Updated theme loading test to check for presence of theme properties instead of exact object matching
- Removed strict equality comparison that was brittle to theme merging changes
- Added explicit checks for core theme properties (colors, spacing) to verify loading behavior
- Made @types/node a required dependency instead of optional to ensure consistent typing
</commit_message>
<xml_diff>
--- a/prompts.docx
+++ b/prompts.docx
@@ -253,16 +253,26 @@
       </w:pPr>
       <w:r>
         <w:rPr/>
-        <w:t>Prompt: No pacote core, defina: - Tipos: - CssDeclaration { prop: string; value: string } - CssRule { selector: string; declarations: CssDeclaration[] } - TransformResult { classes: string[]; warnings: string[]; coverage: { matched: number; total: number } } - MatchCtx { theme: any; opts: { strict: boolean; approximate: boolean } } - RuleHandler: (value: string, ctx: MatchCtx) =&gt; string[] | null - Exporte funções: - toTailwind(prop: string, value: string, ctx: MatchCtx): string[] // com fallback [prop:value] - transformRule(rule: CssRule, ctx: MatchCtx): TransformResult - transformDeclarations(decls: CssDeclaration[], ctx: MatchCtx): TransformResult - Crie pastas core: src/core/{rulesEngine.ts, reporter.ts} - reporter.ts: util que calcula coverage e agrega warnings</w:t>
-      </w:r>
-    </w:p>
-    <w:p>
-      <w:pPr>
-        <w:pStyle w:val="BodyText"/>
-        <w:rPr/>
-      </w:pPr>
-      <w:r>
-        <w:rPr/>
+        <w:t xml:space="preserve">Prompt: </w:t>
+      </w:r>
+      <w:r>
+        <w:rPr>
+          <w:strike/>
+        </w:rPr>
+        <w:t>No pacote core, defina: - Tipos: - CssDeclaration { prop: string; value: string } - CssRule { selector: string; declarations: CssDeclaration[] } - TransformResult { classes: string[]; warnings: string[]; coverage: { matched: number; total: number } } - MatchCtx { theme: any; opts: { strict: boolean; approximate: boolean } } - RuleHandler: (value: string, ctx: MatchCtx) =&gt; string[] | null - Exporte funções: - toTailwind(prop: string, value: string, ctx: MatchCtx): string[] // com fallback [prop:value] - transformRule(rule: CssRule, ctx: MatchCtx): TransformResult - transformDeclarations(decls: CssDeclaration[], ctx: MatchCtx): TransformResult - Crie pastas core: src/core/{rulesEngine.ts, reporter.ts} - reporter.ts: util que calcula coverage e agrega warnings</w:t>
+      </w:r>
+    </w:p>
+    <w:p>
+      <w:pPr>
+        <w:pStyle w:val="BodyText"/>
+        <w:rPr>
+          <w:strike/>
+        </w:rPr>
+      </w:pPr>
+      <w:r>
+        <w:rPr>
+          <w:strike/>
+        </w:rPr>
         <w:t>Critérios de aceite: - Compila - Há testes unitários vazios preparados para essas funções</w:t>
       </w:r>
     </w:p>
@@ -357,46 +367,66 @@
       </w:pPr>
       <w:r>
         <w:rPr/>
-        <w:t xml:space="preserve">Prompt: Adicione em src/core/normalizers.ts: - normalizeValue(v: string): string — trim, lower-case quando aplicável, preserva unidades - isPx/isRem/isEm/isPct/isNumber - toArbitrary(prefix: string, v: string): string → </w:t>
-      </w:r>
-      <w:r>
-        <w:rPr>
-          <w:rStyle w:val="VerbatimChar"/>
+        <w:t xml:space="preserve">Prompt: </w:t>
+      </w:r>
+      <w:r>
+        <w:rPr>
+          <w:strike/>
+        </w:rPr>
+        <w:t xml:space="preserve">Adicione em src/core/normalizers.ts: - normalizeValue(v: string): string — trim, lower-case quando aplicável, preserva unidades - isPx/isRem/isEm/isPct/isNumber - toArbitrary(prefix: string, v: string): string → </w:t>
+      </w:r>
+      <w:r>
+        <w:rPr>
+          <w:rStyle w:val="VerbatimChar"/>
+          <w:strike/>
         </w:rPr>
         <w:t>${prefix}-[${v}]</w:t>
       </w:r>
       <w:r>
-        <w:rPr/>
+        <w:rPr>
+          <w:strike/>
+        </w:rPr>
         <w:t xml:space="preserve"> - arbitraryProperty(prop: string, v: string): string → </w:t>
       </w:r>
       <w:r>
         <w:rPr>
           <w:rStyle w:val="VerbatimChar"/>
+          <w:strike/>
         </w:rPr>
         <w:t>[${prop}:${v}]</w:t>
       </w:r>
       <w:r>
-        <w:rPr/>
+        <w:rPr>
+          <w:strike/>
+        </w:rPr>
         <w:t xml:space="preserve"> - parseBoxShorthand(v: string): string[] // split por espaço (1-4 valores) - parseColorNormalize(v: string): string // padroniza hex (#fff -&gt; #ffffff), remove espaços</w:t>
       </w:r>
     </w:p>
     <w:p>
       <w:pPr>
         <w:pStyle w:val="BodyText"/>
-        <w:rPr/>
-      </w:pPr>
-      <w:r>
-        <w:rPr/>
+        <w:rPr>
+          <w:strike/>
+        </w:rPr>
+      </w:pPr>
+      <w:r>
+        <w:rPr>
+          <w:strike/>
+        </w:rPr>
         <w:t>Crie testes vitest para cada função com casos comuns e edge cases.</w:t>
       </w:r>
     </w:p>
     <w:p>
       <w:pPr>
         <w:pStyle w:val="BodyText"/>
-        <w:rPr/>
-      </w:pPr>
-      <w:r>
-        <w:rPr/>
+        <w:rPr>
+          <w:strike/>
+        </w:rPr>
+      </w:pPr>
+      <w:r>
+        <w:rPr>
+          <w:strike/>
+        </w:rPr>
         <w:t>Critérios de aceite: - vitest ok - funções cobrem casos básicos e não quebram inputs estranhos</w:t>
       </w:r>
     </w:p>
@@ -491,26 +521,40 @@
       </w:pPr>
       <w:r>
         <w:rPr/>
-        <w:t>Prompt: Crie src/core/themeLoader.ts com: - loadTheme(cwd: string): any - Tenta carregar tailwind.config.(js|cjs|mjs|ts) do cwd - Se não existir, retorna tema default mínimo: spacing padrão do Tailwind, screens sm/md/lg/xl/2xl, cores básicas (black, white, transparent, current) - getToken resolvers: - resolveSpacingToken(value: string, theme): string | null - resolveColorToken(hexOrNamed: string, theme): { type: ‘exact’|‘none’; class?: string } - resolveFontSizeToken(pxOrRem: string, theme): string | null - resolveLineHeightToken(value: string, theme): string | null Obs: Para cores, inicialmente só “named” básicos; se não achar, fallback arbitrário.</w:t>
-      </w:r>
-    </w:p>
-    <w:p>
-      <w:pPr>
-        <w:pStyle w:val="BodyText"/>
-        <w:rPr/>
-      </w:pPr>
-      <w:r>
-        <w:rPr/>
+        <w:t xml:space="preserve">Prompt: </w:t>
+      </w:r>
+      <w:r>
+        <w:rPr>
+          <w:strike/>
+        </w:rPr>
+        <w:t>Crie src/core/themeLoader.ts com: - loadTheme(cwd: string): any - Tenta carregar tailwind.config.(js|cjs|mjs|ts) do cwd - Se não existir, retorna tema default mínimo: spacing padrão do Tailwind, screens sm/md/lg/xl/2xl, cores básicas (black, white, transparent, current) - getToken resolvers: - resolveSpacingToken(value: string, theme): string | null - resolveColorToken(hexOrNamed: string, theme): { type: ‘exact’|‘none’; class?: string } - resolveFontSizeToken(pxOrRem: string, theme): string | null - resolveLineHeightToken(value: string, theme): string | null Obs: Para cores, inicialmente só “named” básicos; se não achar, fallback arbitrário.</w:t>
+      </w:r>
+    </w:p>
+    <w:p>
+      <w:pPr>
+        <w:pStyle w:val="BodyText"/>
+        <w:rPr>
+          <w:strike/>
+        </w:rPr>
+      </w:pPr>
+      <w:r>
+        <w:rPr>
+          <w:strike/>
+        </w:rPr>
         <w:t>Crie testes simulando temas simples.</w:t>
       </w:r>
     </w:p>
     <w:p>
       <w:pPr>
         <w:pStyle w:val="BodyText"/>
-        <w:rPr/>
-      </w:pPr>
-      <w:r>
-        <w:rPr/>
+        <w:rPr>
+          <w:strike/>
+        </w:rPr>
+      </w:pPr>
+      <w:r>
+        <w:rPr>
+          <w:strike/>
+        </w:rPr>
         <w:t>Critérios de aceite: - Carrega tema quando existir - Fallback funciona sem tema</w:t>
       </w:r>
     </w:p>
@@ -605,66 +649,92 @@
       </w:pPr>
       <w:r>
         <w:rPr/>
-        <w:t xml:space="preserve">Prompt: Implemente em src/core/matchers: - spacing.ts - matchSpacing(prefix: ‘m’|‘p’|‘w’|‘h’|‘top’|‘right’|‘bottom’|‘left’, raw: string, ctx: MatchCtx): string[] - Suporta shorthand (m/p) 1-4 valores → my/mx/mt/mr/mb/ml etc. - Tenta casar com theme.spacing (resolveSpacingToken); se não, usa arbitrário - typography.ts - matchTypography(kind: ‘font-size’|‘line-height’|‘letter-spacing’, value, ctx): string - Para font-size: tenta token, senão </w:t>
-      </w:r>
-      <w:r>
-        <w:rPr>
-          <w:rStyle w:val="VerbatimChar"/>
+        <w:t xml:space="preserve">Prompt: </w:t>
+      </w:r>
+      <w:r>
+        <w:rPr>
+          <w:strike/>
+        </w:rPr>
+        <w:t xml:space="preserve">Implemente em src/core/matchers: - spacing.ts - matchSpacing(prefix: ‘m’|‘p’|‘w’|‘h’|‘top’|‘right’|‘bottom’|‘left’, raw: string, ctx: MatchCtx): string[] - Suporta shorthand (m/p) 1-4 valores → my/mx/mt/mr/mb/ml etc. - Tenta casar com theme.spacing (resolveSpacingToken); se não, usa arbitrário - typography.ts - matchTypography(kind: ‘font-size’|‘line-height’|‘letter-spacing’, value, ctx): string - Para font-size: tenta token, senão </w:t>
+      </w:r>
+      <w:r>
+        <w:rPr>
+          <w:rStyle w:val="VerbatimChar"/>
+          <w:strike/>
         </w:rPr>
         <w:t>text-[...]</w:t>
       </w:r>
       <w:r>
-        <w:rPr/>
+        <w:rPr>
+          <w:strike/>
+        </w:rPr>
         <w:t xml:space="preserve"> - line-height: tenta token, senão </w:t>
       </w:r>
       <w:r>
         <w:rPr>
           <w:rStyle w:val="VerbatimChar"/>
+          <w:strike/>
         </w:rPr>
         <w:t>leading-[...]</w:t>
       </w:r>
       <w:r>
-        <w:rPr/>
+        <w:rPr>
+          <w:strike/>
+        </w:rPr>
         <w:t xml:space="preserve"> - letter-spacing: </w:t>
       </w:r>
       <w:r>
         <w:rPr>
           <w:rStyle w:val="VerbatimChar"/>
+          <w:strike/>
         </w:rPr>
         <w:t>tracking-*</w:t>
       </w:r>
       <w:r>
-        <w:rPr/>
+        <w:rPr>
+          <w:strike/>
+        </w:rPr>
         <w:t xml:space="preserve"> ou </w:t>
       </w:r>
       <w:r>
         <w:rPr>
           <w:rStyle w:val="VerbatimChar"/>
+          <w:strike/>
         </w:rPr>
         <w:t>tracking-[...]</w:t>
       </w:r>
       <w:r>
-        <w:rPr/>
+        <w:rPr>
+          <w:strike/>
+        </w:rPr>
         <w:t xml:space="preserve"> - layout.ts - display map: block, inline, inline-block, flex, grid, none - position map: static, relative, absolute, fixed, sticky - inset: top/right/bottom/left via spacing matcher</w:t>
       </w:r>
     </w:p>
     <w:p>
       <w:pPr>
         <w:pStyle w:val="BodyText"/>
-        <w:rPr/>
-      </w:pPr>
-      <w:r>
-        <w:rPr/>
+        <w:rPr>
+          <w:strike/>
+        </w:rPr>
+      </w:pPr>
+      <w:r>
+        <w:rPr>
+          <w:strike/>
+        </w:rPr>
         <w:t>Inclua testes: entradas em px, rem, %, números, e shorthands.</w:t>
       </w:r>
     </w:p>
     <w:p>
       <w:pPr>
         <w:pStyle w:val="BodyText"/>
-        <w:rPr/>
-      </w:pPr>
-      <w:r>
-        <w:rPr/>
+        <w:rPr>
+          <w:strike/>
+        </w:rPr>
+      </w:pPr>
+      <w:r>
+        <w:rPr>
+          <w:strike/>
+        </w:rPr>
         <w:t>Critérios de aceite: - Casos básicos passam - Saída consistente</w:t>
       </w:r>
     </w:p>

</xml_diff>

<commit_message>
docs: update system prompts documentation
- Updated prompts.docx with latest system instructions and guidelines
- Revised documentation to reflect current prompt engineering best practices

Note: Since this is a binary file diff of a .docx file and I can't see the specific content changes, I've provided a general docs-type commit message. If you can share the actual content changes, I can provide a more detailed and specific commit message.
</commit_message>
<xml_diff>
--- a/prompts.docx
+++ b/prompts.docx
@@ -829,161 +829,213 @@
       </w:pPr>
       <w:r>
         <w:rPr/>
-        <w:t xml:space="preserve">Prompt: Implemente: - colors.ts - matchColor(prefix: ‘text’|‘bg’|‘border’, value, ctx): string - Suporta named básicos (black, white, transparent, current) - Hex/RGB/var(…) → se não houver mapeamento no tema, usar arbitrário: </w:t>
-      </w:r>
-      <w:r>
-        <w:rPr>
-          <w:rStyle w:val="VerbatimChar"/>
+        <w:t xml:space="preserve">Prompt: </w:t>
+      </w:r>
+      <w:r>
+        <w:rPr>
+          <w:strike/>
+        </w:rPr>
+        <w:t xml:space="preserve">Implemente: - colors.ts - matchColor(prefix: ‘text’|‘bg’|‘border’, value, ctx): string - Suporta named básicos (black, white, transparent, current) - Hex/RGB/var(…) → se não houver mapeamento no tema, usar arbitrário: </w:t>
+      </w:r>
+      <w:r>
+        <w:rPr>
+          <w:rStyle w:val="VerbatimChar"/>
+          <w:strike/>
         </w:rPr>
         <w:t>${prefix}-[${value}]</w:t>
       </w:r>
       <w:r>
-        <w:rPr/>
+        <w:rPr>
+          <w:strike/>
+        </w:rPr>
         <w:t xml:space="preserve"> - borders.ts - width: </w:t>
       </w:r>
       <w:r>
         <w:rPr>
           <w:rStyle w:val="VerbatimChar"/>
+          <w:strike/>
         </w:rPr>
         <w:t>border</w:t>
       </w:r>
       <w:r>
-        <w:rPr/>
+        <w:rPr>
+          <w:strike/>
+        </w:rPr>
         <w:t xml:space="preserve">, </w:t>
       </w:r>
       <w:r>
         <w:rPr>
           <w:rStyle w:val="VerbatimChar"/>
+          <w:strike/>
         </w:rPr>
         <w:t>border-0</w:t>
       </w:r>
       <w:r>
-        <w:rPr/>
+        <w:rPr>
+          <w:strike/>
+        </w:rPr>
         <w:t xml:space="preserve">, </w:t>
       </w:r>
       <w:r>
         <w:rPr>
           <w:rStyle w:val="VerbatimChar"/>
+          <w:strike/>
         </w:rPr>
         <w:t>border-2</w:t>
       </w:r>
       <w:r>
-        <w:rPr/>
+        <w:rPr>
+          <w:strike/>
+        </w:rPr>
         <w:t xml:space="preserve">, senão </w:t>
       </w:r>
       <w:r>
         <w:rPr>
           <w:rStyle w:val="VerbatimChar"/>
+          <w:strike/>
         </w:rPr>
         <w:t>border-[...]</w:t>
       </w:r>
       <w:r>
-        <w:rPr/>
+        <w:rPr>
+          <w:strike/>
+        </w:rPr>
         <w:t xml:space="preserve"> - color: reaproveitar matchColor(‘border’, v) - radius: </w:t>
       </w:r>
       <w:r>
         <w:rPr>
           <w:rStyle w:val="VerbatimChar"/>
+          <w:strike/>
         </w:rPr>
         <w:t>rounded-none</w:t>
       </w:r>
       <w:r>
-        <w:rPr/>
+        <w:rPr>
+          <w:strike/>
+        </w:rPr>
         <w:t xml:space="preserve">, </w:t>
       </w:r>
       <w:r>
         <w:rPr>
           <w:rStyle w:val="VerbatimChar"/>
+          <w:strike/>
         </w:rPr>
         <w:t>rounded</w:t>
       </w:r>
       <w:r>
-        <w:rPr/>
+        <w:rPr>
+          <w:strike/>
+        </w:rPr>
         <w:t xml:space="preserve">, </w:t>
       </w:r>
       <w:r>
         <w:rPr>
           <w:rStyle w:val="VerbatimChar"/>
+          <w:strike/>
         </w:rPr>
         <w:t>rounded-full</w:t>
       </w:r>
       <w:r>
-        <w:rPr/>
+        <w:rPr>
+          <w:strike/>
+        </w:rPr>
         <w:t xml:space="preserve"> (com heurística 50%/9999px), senão </w:t>
       </w:r>
       <w:r>
         <w:rPr>
           <w:rStyle w:val="VerbatimChar"/>
+          <w:strike/>
         </w:rPr>
         <w:t>rounded-[...]</w:t>
       </w:r>
       <w:r>
-        <w:rPr/>
+        <w:rPr>
+          <w:strike/>
+        </w:rPr>
         <w:t xml:space="preserve"> - backgrounds.ts - background-color → </w:t>
       </w:r>
       <w:r>
         <w:rPr>
           <w:rStyle w:val="VerbatimChar"/>
+          <w:strike/>
         </w:rPr>
         <w:t>bg-*</w:t>
       </w:r>
       <w:r>
-        <w:rPr/>
+        <w:rPr>
+          <w:strike/>
+        </w:rPr>
         <w:t xml:space="preserve"> - background-size: cover/contain/auto → </w:t>
       </w:r>
       <w:r>
         <w:rPr>
           <w:rStyle w:val="VerbatimChar"/>
+          <w:strike/>
         </w:rPr>
         <w:t>bg-cover</w:t>
       </w:r>
       <w:r>
-        <w:rPr/>
+        <w:rPr>
+          <w:strike/>
+        </w:rPr>
         <w:t>/</w:t>
       </w:r>
       <w:r>
         <w:rPr>
           <w:rStyle w:val="VerbatimChar"/>
+          <w:strike/>
         </w:rPr>
         <w:t>bg-contain</w:t>
       </w:r>
       <w:r>
-        <w:rPr/>
+        <w:rPr>
+          <w:strike/>
+        </w:rPr>
         <w:t>/</w:t>
       </w:r>
       <w:r>
         <w:rPr>
           <w:rStyle w:val="VerbatimChar"/>
+          <w:strike/>
         </w:rPr>
         <w:t>bg-auto</w:t>
       </w:r>
       <w:r>
-        <w:rPr/>
+        <w:rPr>
+          <w:strike/>
+        </w:rPr>
         <w:t xml:space="preserve"> ou </w:t>
       </w:r>
       <w:r>
         <w:rPr>
           <w:rStyle w:val="VerbatimChar"/>
+          <w:strike/>
         </w:rPr>
         <w:t>bg-[...]</w:t>
       </w:r>
       <w:r>
-        <w:rPr/>
+        <w:rPr>
+          <w:strike/>
+        </w:rPr>
         <w:t xml:space="preserve"> - background-position: center/top/right/bottom/left/combos → utilitários conhecidos; senão </w:t>
       </w:r>
       <w:r>
         <w:rPr>
           <w:rStyle w:val="VerbatimChar"/>
+          <w:strike/>
         </w:rPr>
         <w:t>bg-[...]</w:t>
       </w:r>
       <w:r>
-        <w:rPr/>
+        <w:rPr>
+          <w:strike/>
+        </w:rPr>
         <w:t xml:space="preserve"> - background-image: url(…) → </w:t>
       </w:r>
       <w:r>
         <w:rPr>
           <w:rStyle w:val="VerbatimChar"/>
+          <w:strike/>
         </w:rPr>
         <w:t>bg-[url(...)]</w:t>
       </w:r>
@@ -991,20 +1043,28 @@
     <w:p>
       <w:pPr>
         <w:pStyle w:val="BodyText"/>
-        <w:rPr/>
-      </w:pPr>
-      <w:r>
-        <w:rPr/>
+        <w:rPr>
+          <w:strike/>
+        </w:rPr>
+      </w:pPr>
+      <w:r>
+        <w:rPr>
+          <w:strike/>
+        </w:rPr>
         <w:t>Testes incluidos.</w:t>
       </w:r>
     </w:p>
     <w:p>
       <w:pPr>
         <w:pStyle w:val="BodyText"/>
-        <w:rPr/>
-      </w:pPr>
-      <w:r>
-        <w:rPr/>
+        <w:rPr>
+          <w:strike/>
+        </w:rPr>
+      </w:pPr>
+      <w:r>
+        <w:rPr>
+          <w:strike/>
+        </w:rPr>
         <w:t>Critérios de aceite: - Mapeamentos cobrem casos típicos - Fallback arbitrário correto</w:t>
       </w:r>
     </w:p>

</xml_diff>

<commit_message>
Add variant support with withVariant utility
</commit_message>
<xml_diff>
--- a/prompts.docx
+++ b/prompts.docx
@@ -1600,46 +1600,64 @@
       </w:pPr>
       <w:r>
         <w:rPr/>
-        <w:t xml:space="preserve">Prompt: No core, adicione util “withVariant(prefix: string, classes: string[]): string[]” que aplica </w:t>
-      </w:r>
-      <w:r>
-        <w:rPr>
-          <w:rStyle w:val="VerbatimChar"/>
+        <w:t xml:space="preserve">Prompt: </w:t>
+      </w:r>
+      <w:r>
+        <w:rPr>
+          <w:strike/>
+        </w:rPr>
+        <w:t xml:space="preserve">No core, adicione util “withVariant(prefix: string, classes: string[]): string[]” que aplica </w:t>
+      </w:r>
+      <w:r>
+        <w:rPr>
+          <w:rStyle w:val="VerbatimChar"/>
+          <w:strike/>
         </w:rPr>
         <w:t>sm:</w:t>
       </w:r>
       <w:r>
-        <w:rPr/>
+        <w:rPr>
+          <w:strike/>
+        </w:rPr>
         <w:t xml:space="preserve">, </w:t>
       </w:r>
       <w:r>
         <w:rPr>
           <w:rStyle w:val="VerbatimChar"/>
+          <w:strike/>
         </w:rPr>
         <w:t>md:</w:t>
       </w:r>
       <w:r>
-        <w:rPr/>
+        <w:rPr>
+          <w:strike/>
+        </w:rPr>
         <w:t xml:space="preserve">, etc. ou </w:t>
       </w:r>
       <w:r>
         <w:rPr>
           <w:rStyle w:val="VerbatimChar"/>
+          <w:strike/>
         </w:rPr>
         <w:t>hover:</w:t>
       </w:r>
       <w:r>
-        <w:rPr/>
+        <w:rPr>
+          <w:strike/>
+        </w:rPr>
         <w:t xml:space="preserve">, </w:t>
       </w:r>
       <w:r>
         <w:rPr>
           <w:rStyle w:val="VerbatimChar"/>
+          <w:strike/>
         </w:rPr>
         <w:t>focus:</w:t>
       </w:r>
       <w:r>
-        <w:rPr/>
+        <w:rPr>
+          <w:strike/>
+        </w:rPr>
         <w:t xml:space="preserve"> nos itens. - Exponha API que aceite metadata opcional por declaração: { prop, value, variants?: string[] } - Ajuste transformDeclarations para aplicar variants quando fornecidas - Não implemente parse de media queries ainda; só a mecânica</w:t>
       </w:r>
     </w:p>
@@ -1649,22 +1667,28 @@
         <w:rPr/>
       </w:pPr>
       <w:r>
-        <w:rPr/>
+        <w:rPr>
+          <w:strike/>
+        </w:rPr>
         <w:t xml:space="preserve">Testes: - Dado decls com variants [‘hover’], verifique </w:t>
       </w:r>
       <w:r>
         <w:rPr>
           <w:rStyle w:val="VerbatimChar"/>
+          <w:strike/>
         </w:rPr>
         <w:t>hover:text-red-500</w:t>
       </w:r>
       <w:r>
-        <w:rPr/>
+        <w:rPr>
+          <w:strike/>
+        </w:rPr>
         <w:t xml:space="preserve"> - Dado variants responsivas [‘sm’, ‘md’], aplica </w:t>
       </w:r>
       <w:r>
         <w:rPr>
           <w:rStyle w:val="VerbatimChar"/>
+          <w:strike/>
         </w:rPr>
         <w:t>sm:... md:...</w:t>
       </w:r>
@@ -1672,10 +1696,14 @@
     <w:p>
       <w:pPr>
         <w:pStyle w:val="BodyText"/>
-        <w:rPr/>
-      </w:pPr>
-      <w:r>
-        <w:rPr/>
+        <w:rPr>
+          <w:strike/>
+        </w:rPr>
+      </w:pPr>
+      <w:r>
+        <w:rPr>
+          <w:strike/>
+        </w:rPr>
         <w:t>Critérios de aceite: - Variants funcionam quando fornecidas</w:t>
       </w:r>
     </w:p>

</xml_diff>

<commit_message>
Add CSS parsers and update Playground app
</commit_message>
<xml_diff>
--- a/prompts.docx
+++ b/prompts.docx
@@ -1799,26 +1799,40 @@
       </w:pPr>
       <w:r>
         <w:rPr/>
-        <w:t>Prompt: Implemente em src/parsers: - inlineCss.ts: parseInlineCss(style: string): CssDeclaration[] - split por ‘;’, parse ‘prop: value’ - ignora vazios e mantêm ordem - cssRules.ts: parseCssRules(css: string): CssRule[] - Use PostCSS para parsear CSS em regras simples (ignorar @media por agora) - Extraia selector + declarations</w:t>
-      </w:r>
-    </w:p>
-    <w:p>
-      <w:pPr>
-        <w:pStyle w:val="BodyText"/>
-        <w:rPr/>
-      </w:pPr>
-      <w:r>
-        <w:rPr/>
+        <w:t xml:space="preserve">Prompt: </w:t>
+      </w:r>
+      <w:r>
+        <w:rPr>
+          <w:strike/>
+        </w:rPr>
+        <w:t>Implemente em src/parsers: - inlineCss.ts: parseInlineCss(style: string): CssDeclaration[] - split por ‘;’, parse ‘prop: value’ - ignora vazios e mantêm ordem - cssRules.ts: parseCssRules(css: string): CssRule[] - Use PostCSS para parsear CSS em regras simples (ignorar @media por agora) - Extraia selector + declarations</w:t>
+      </w:r>
+    </w:p>
+    <w:p>
+      <w:pPr>
+        <w:pStyle w:val="BodyText"/>
+        <w:rPr>
+          <w:strike/>
+        </w:rPr>
+      </w:pPr>
+      <w:r>
+        <w:rPr>
+          <w:strike/>
+        </w:rPr>
         <w:t>Adapte apps/Playground/src/index.ts para: - Ler da stdin um CSS inline ou um bloco de regra (detecte presença de “{”) - Usar o core para transformar e imprimir: - Classes resultantes - Warnings - Cobertura</w:t>
       </w:r>
     </w:p>
     <w:p>
       <w:pPr>
         <w:pStyle w:val="BodyText"/>
-        <w:rPr/>
-      </w:pPr>
-      <w:r>
-        <w:rPr/>
+        <w:rPr>
+          <w:strike/>
+        </w:rPr>
+      </w:pPr>
+      <w:r>
+        <w:rPr>
+          <w:strike/>
+        </w:rPr>
         <w:t>Critérios de aceite: - Rodar “pnpm -w –filter Playground dev” e testar entradas</w:t>
       </w:r>
     </w:p>
@@ -2823,8 +2837,8 @@
         <w:pStyle w:val="Normal"/>
         <w:rPr/>
       </w:pPr>
-      <w:bookmarkStart w:id="17" w:name="prompt-18-qa-final-e-scripts-dx"/>
-      <w:bookmarkStart w:id="18" w:name="Xedf601487746f844237aa330324809660d78f60"/>
+      <w:bookmarkStart w:id="17" w:name="Xedf601487746f844237aa330324809660d78f60"/>
+      <w:bookmarkStart w:id="18" w:name="prompt-18-qa-final-e-scripts-dx"/>
       <w:r>
         <w:rPr/>
         <mc:AlternateContent>

</xml_diff>

<commit_message>
Add support for border/background shorthands, overflow, z-index and opacity
</commit_message>
<xml_diff>
--- a/prompts.docx
+++ b/prompts.docx
@@ -1928,101 +1928,135 @@
       </w:pPr>
       <w:r>
         <w:rPr/>
-        <w:t xml:space="preserve">Prompt: Adicione suporte a: - border shorthand: “border: 1px solid #000” → </w:t>
-      </w:r>
-      <w:r>
-        <w:rPr>
-          <w:rStyle w:val="VerbatimChar"/>
+        <w:t xml:space="preserve">Prompt: </w:t>
+      </w:r>
+      <w:r>
+        <w:rPr>
+          <w:strike/>
+        </w:rPr>
+        <w:t xml:space="preserve">Adicione suporte a: - border shorthand: “border: 1px solid #000” → </w:t>
+      </w:r>
+      <w:r>
+        <w:rPr>
+          <w:rStyle w:val="VerbatimChar"/>
+          <w:strike/>
         </w:rPr>
         <w:t>border</w:t>
       </w:r>
       <w:r>
-        <w:rPr/>
+        <w:rPr>
+          <w:strike/>
+        </w:rPr>
         <w:t xml:space="preserve">, </w:t>
       </w:r>
       <w:r>
         <w:rPr>
           <w:rStyle w:val="VerbatimChar"/>
+          <w:strike/>
         </w:rPr>
         <w:t>border-[1px]</w:t>
       </w:r>
       <w:r>
-        <w:rPr/>
+        <w:rPr>
+          <w:strike/>
+        </w:rPr>
         <w:t xml:space="preserve"> ou </w:t>
       </w:r>
       <w:r>
         <w:rPr>
           <w:rStyle w:val="VerbatimChar"/>
+          <w:strike/>
         </w:rPr>
         <w:t>border</w:t>
       </w:r>
       <w:r>
-        <w:rPr/>
+        <w:rPr>
+          <w:strike/>
+        </w:rPr>
         <w:t xml:space="preserve"> se token 1px for “border” default, cor via border-color - background shorthand: parse “background: url(x) center/cover no-repeat #fff” e mapear partes suportadas, resto arbitrário - overflow: visible/hidden/scroll/auto → </w:t>
       </w:r>
       <w:r>
         <w:rPr>
           <w:rStyle w:val="VerbatimChar"/>
+          <w:strike/>
         </w:rPr>
         <w:t>overflow-*</w:t>
       </w:r>
       <w:r>
-        <w:rPr/>
+        <w:rPr>
+          <w:strike/>
+        </w:rPr>
         <w:t xml:space="preserve"> (x/y específicos) - z-index: tokens comuns (</w:t>
       </w:r>
       <w:r>
         <w:rPr>
           <w:rStyle w:val="VerbatimChar"/>
+          <w:strike/>
         </w:rPr>
         <w:t>z-0</w:t>
       </w:r>
       <w:r>
-        <w:rPr/>
+        <w:rPr>
+          <w:strike/>
+        </w:rPr>
         <w:t xml:space="preserve">, </w:t>
       </w:r>
       <w:r>
         <w:rPr>
           <w:rStyle w:val="VerbatimChar"/>
+          <w:strike/>
         </w:rPr>
         <w:t>z-10</w:t>
       </w:r>
       <w:r>
-        <w:rPr/>
+        <w:rPr>
+          <w:strike/>
+        </w:rPr>
         <w:t xml:space="preserve">, </w:t>
       </w:r>
       <w:r>
         <w:rPr>
           <w:rStyle w:val="VerbatimChar"/>
+          <w:strike/>
         </w:rPr>
         <w:t>z-50</w:t>
       </w:r>
       <w:r>
-        <w:rPr/>
+        <w:rPr>
+          <w:strike/>
+        </w:rPr>
         <w:t xml:space="preserve">) senão </w:t>
       </w:r>
       <w:r>
         <w:rPr>
           <w:rStyle w:val="VerbatimChar"/>
+          <w:strike/>
         </w:rPr>
         <w:t>z-[...]</w:t>
       </w:r>
       <w:r>
-        <w:rPr/>
+        <w:rPr>
+          <w:strike/>
+        </w:rPr>
         <w:t xml:space="preserve"> - opacity: </w:t>
       </w:r>
       <w:r>
         <w:rPr>
           <w:rStyle w:val="VerbatimChar"/>
+          <w:strike/>
         </w:rPr>
         <w:t>opacity-0..100</w:t>
       </w:r>
       <w:r>
-        <w:rPr/>
+        <w:rPr>
+          <w:strike/>
+        </w:rPr>
         <w:t xml:space="preserve"> quando casar, senão </w:t>
       </w:r>
       <w:r>
         <w:rPr>
           <w:rStyle w:val="VerbatimChar"/>
+          <w:strike/>
         </w:rPr>
         <w:t>opacity-[...]</w:t>
       </w:r>
@@ -2030,20 +2064,28 @@
     <w:p>
       <w:pPr>
         <w:pStyle w:val="BodyText"/>
-        <w:rPr/>
-      </w:pPr>
-      <w:r>
-        <w:rPr/>
+        <w:rPr>
+          <w:strike/>
+        </w:rPr>
+      </w:pPr>
+      <w:r>
+        <w:rPr>
+          <w:strike/>
+        </w:rPr>
         <w:t>Inclua testes.</w:t>
       </w:r>
     </w:p>
     <w:p>
       <w:pPr>
         <w:pStyle w:val="BodyText"/>
-        <w:rPr/>
-      </w:pPr>
-      <w:r>
-        <w:rPr/>
+        <w:rPr>
+          <w:strike/>
+        </w:rPr>
+      </w:pPr>
+      <w:r>
+        <w:rPr>
+          <w:strike/>
+        </w:rPr>
         <w:t>Critérios de aceite: - Shorthands quebrados de forma previsível - Fallback correto</w:t>
       </w:r>
     </w:p>

</xml_diff>

<commit_message>
Add integration tests with CSS fixtures and approximation tests
</commit_message>
<xml_diff>
--- a/prompts.docx
+++ b/prompts.docx
@@ -2181,26 +2181,40 @@
       </w:pPr>
       <w:r>
         <w:rPr/>
-        <w:t>Prompt: No themeLoader/matchers: - Adicionar função findNearestToken(valuePxOrRem, tokenMap) que escolhe token mais próximo e retorna também a diferença - Em MatchCtx.opts.approximate = true: - Para spacing e font-size/line-height: se diferença &lt;= 1px (configurável), usar token e registrar warning “approximate mapping: 17px → text-sm (16px)” - Em strict = true: nunca aproximar; usar arbitrário</w:t>
-      </w:r>
-    </w:p>
-    <w:p>
-      <w:pPr>
-        <w:pStyle w:val="BodyText"/>
-        <w:rPr/>
-      </w:pPr>
-      <w:r>
-        <w:rPr/>
+        <w:t xml:space="preserve">Prompt: </w:t>
+      </w:r>
+      <w:r>
+        <w:rPr>
+          <w:strike/>
+        </w:rPr>
+        <w:t>No themeLoader/matchers: - Adicionar função findNearestToken(valuePxOrRem, tokenMap) que escolhe token mais próximo e retorna também a diferença - Em MatchCtx.opts.approximate = true: - Para spacing e font-size/line-height: se diferença &lt;= 1px (configurável), usar token e registrar warning “approximate mapping: 17px → text-sm (16px)” - Em strict = true: nunca aproximar; usar arbitrário</w:t>
+      </w:r>
+    </w:p>
+    <w:p>
+      <w:pPr>
+        <w:pStyle w:val="BodyText"/>
+        <w:rPr>
+          <w:strike/>
+        </w:rPr>
+      </w:pPr>
+      <w:r>
+        <w:rPr>
+          <w:strike/>
+        </w:rPr>
         <w:t>Testes com casos 15px→4 (1rem=16px), etc.</w:t>
       </w:r>
     </w:p>
     <w:p>
       <w:pPr>
         <w:pStyle w:val="BodyText"/>
-        <w:rPr/>
-      </w:pPr>
-      <w:r>
-        <w:rPr/>
+        <w:rPr>
+          <w:strike/>
+        </w:rPr>
+      </w:pPr>
+      <w:r>
+        <w:rPr>
+          <w:strike/>
+        </w:rPr>
         <w:t>Critérios de aceite: - Com approximate on, mapeia para tokens próximos + warning - Com strict, não aproxima</w:t>
       </w:r>
     </w:p>
@@ -2296,26 +2310,40 @@
       </w:pPr>
       <w:r>
         <w:rPr/>
-        <w:t>Prompt: Melhore reporter.ts: - coverage: matched = número de declarações que resultaram em classe não-arbitrária; total = total de declarações - stats por tipo: spacing, color, typography, layout, border, background, effects - warnings categorizados: arbitrary-value, no-handler, approximate - Expor summarize(result: TransformResult | TransformResult[]): string — retorna string legível com métricas</w:t>
-      </w:r>
-    </w:p>
-    <w:p>
-      <w:pPr>
-        <w:pStyle w:val="BodyText"/>
-        <w:rPr/>
-      </w:pPr>
-      <w:r>
-        <w:rPr/>
+        <w:t xml:space="preserve">Prompt: </w:t>
+      </w:r>
+      <w:r>
+        <w:rPr>
+          <w:strike/>
+        </w:rPr>
+        <w:t>Melhore reporter.ts: - coverage: matched = número de declarações que resultaram em classe não-arbitrária; total = total de declarações - stats por tipo: spacing, color, typography, layout, border, background, effects - warnings categorizados: arbitrary-value, no-handler, approximate - Expor summarize(result: TransformResult | TransformResult[]): string — retorna string legível com métricas</w:t>
+      </w:r>
+    </w:p>
+    <w:p>
+      <w:pPr>
+        <w:pStyle w:val="BodyText"/>
+        <w:rPr>
+          <w:strike/>
+        </w:rPr>
+      </w:pPr>
+      <w:r>
+        <w:rPr>
+          <w:strike/>
+        </w:rPr>
         <w:t>Teste unitário com um conjunto de declarações.</w:t>
       </w:r>
     </w:p>
     <w:p>
       <w:pPr>
         <w:pStyle w:val="BodyText"/>
-        <w:rPr/>
-      </w:pPr>
-      <w:r>
-        <w:rPr/>
+        <w:rPr>
+          <w:strike/>
+        </w:rPr>
+      </w:pPr>
+      <w:r>
+        <w:rPr>
+          <w:strike/>
+        </w:rPr>
         <w:t>Critérios de aceite: - summarize retorna dados úteis - métricas batem com esperado</w:t>
       </w:r>
     </w:p>
@@ -2411,16 +2439,33 @@
       </w:pPr>
       <w:r>
         <w:rPr/>
-        <w:t>Prompt: Crie README.md no root e em packages/core contendo: - Objetivo do projeto - Arquitetura resumida - API pública do core - Como rodar Playground - Como estender handlers (exemplos) - Roadmap (CLI e UI futuros)</w:t>
-      </w:r>
-    </w:p>
-    <w:p>
-      <w:pPr>
-        <w:pStyle w:val="BodyText"/>
-        <w:rPr/>
-      </w:pPr>
-      <w:r>
-        <w:rPr/>
+        <w:t xml:space="preserve">Prompt: </w:t>
+      </w:r>
+      <w:r>
+        <w:rPr>
+          <w:i w:val="false"/>
+          <w:iCs w:val="false"/>
+          <w:strike/>
+        </w:rPr>
+        <w:t>Crie README.md no root e em packages/core contendo: - Objetivo do projeto - Arquitetura resumida - API pública do core - Como rodar Playground - Como estender handlers (exemplos) - Roadmap (CLI e UI futuros)</w:t>
+      </w:r>
+    </w:p>
+    <w:p>
+      <w:pPr>
+        <w:pStyle w:val="BodyText"/>
+        <w:rPr>
+          <w:i w:val="false"/>
+          <w:i w:val="false"/>
+          <w:iCs w:val="false"/>
+          <w:strike/>
+        </w:rPr>
+      </w:pPr>
+      <w:r>
+        <w:rPr>
+          <w:i w:val="false"/>
+          <w:iCs w:val="false"/>
+          <w:strike/>
+        </w:rPr>
         <w:t>Critérios de aceite: - Docs claras e concisas</w:t>
       </w:r>
     </w:p>
@@ -2516,26 +2561,45 @@
       </w:pPr>
       <w:r>
         <w:rPr/>
-        <w:t>Prompt: Ajuste tsup para gerar: - ESM e CJS outputs - DTS (declarações de tipos) - package.json do core com “exports” para ESM/CJS, “types” apontando para d.ts - Tree-shaking e sourcemaps</w:t>
-      </w:r>
-    </w:p>
-    <w:p>
-      <w:pPr>
-        <w:pStyle w:val="BodyText"/>
-        <w:rPr/>
-      </w:pPr>
-      <w:r>
-        <w:rPr/>
+        <w:t xml:space="preserve">Prompt: </w:t>
+      </w:r>
+      <w:r>
+        <w:rPr>
+          <w:strike/>
+          <w:u w:val="none"/>
+        </w:rPr>
+        <w:t>Ajuste tsup para gerar: - ESM e CJS outputs - DTS (declarações de tipos) - package.json do core com “exports” para ESM/CJS, “types” apontando para d.ts - Tree-shaking e sourcemaps</w:t>
+      </w:r>
+    </w:p>
+    <w:p>
+      <w:pPr>
+        <w:pStyle w:val="BodyText"/>
+        <w:rPr>
+          <w:strike/>
+          <w:u w:val="none"/>
+        </w:rPr>
+      </w:pPr>
+      <w:r>
+        <w:rPr>
+          <w:strike/>
+          <w:u w:val="none"/>
+        </w:rPr>
         <w:t>Valide que: - import { transformDeclarations } from ‘tailwindify-core’ funciona no Playground - Tipos são reconhecidos no editor</w:t>
       </w:r>
     </w:p>
     <w:p>
       <w:pPr>
         <w:pStyle w:val="BodyText"/>
-        <w:rPr/>
-      </w:pPr>
-      <w:r>
-        <w:rPr/>
+        <w:rPr>
+          <w:strike/>
+          <w:u w:val="none"/>
+        </w:rPr>
+      </w:pPr>
+      <w:r>
+        <w:rPr>
+          <w:strike/>
+          <w:u w:val="none"/>
+        </w:rPr>
         <w:t>Critérios de aceite: - Build gera dist com .js e .d.ts - Imports funcionam em ESM e CJS</w:t>
       </w:r>
     </w:p>
@@ -2631,16 +2695,26 @@
       </w:pPr>
       <w:r>
         <w:rPr/>
-        <w:t>Prompt: Crie pasta tests/fixtures com blocos de CSS representativos (botão, card, grid). - Escreva testes que: - parseiam as regras com parseCssRules - aplicam transformRule - comparam classes resultantes via snapshots - Adicione variação strict vs approximate</w:t>
-      </w:r>
-    </w:p>
-    <w:p>
-      <w:pPr>
-        <w:pStyle w:val="BodyText"/>
-        <w:rPr/>
-      </w:pPr>
-      <w:r>
-        <w:rPr/>
+        <w:t xml:space="preserve">Prompt: </w:t>
+      </w:r>
+      <w:r>
+        <w:rPr>
+          <w:strike/>
+        </w:rPr>
+        <w:t>Crie pasta tests/fixtures com blocos de CSS representativos (botão, card, grid). - Escreva testes que: - parseiam as regras com parseCssRules - aplicam transformRule - comparam classes resultantes via snapshots - Adicione variação strict vs approximate</w:t>
+      </w:r>
+    </w:p>
+    <w:p>
+      <w:pPr>
+        <w:pStyle w:val="BodyText"/>
+        <w:rPr>
+          <w:strike/>
+        </w:rPr>
+      </w:pPr>
+      <w:r>
+        <w:rPr>
+          <w:strike/>
+        </w:rPr>
         <w:t>Critérios de aceite: - Snapshots estáveis - Fácil detectar regressões</w:t>
       </w:r>
     </w:p>
@@ -2879,8 +2953,8 @@
         <w:pStyle w:val="Normal"/>
         <w:rPr/>
       </w:pPr>
-      <w:bookmarkStart w:id="17" w:name="Xedf601487746f844237aa330324809660d78f60"/>
-      <w:bookmarkStart w:id="18" w:name="prompt-18-qa-final-e-scripts-dx"/>
+      <w:bookmarkStart w:id="17" w:name="prompt-18-qa-final-e-scripts-dx"/>
+      <w:bookmarkStart w:id="18" w:name="Xedf601487746f844237aa330324809660d78f60"/>
       <w:r>
         <w:rPr/>
         <mc:AlternateContent>

</xml_diff>

<commit_message>
Add CI scripts, Husky+lint-staged, and Playground examples
</commit_message>
<xml_diff>
--- a/prompts.docx
+++ b/prompts.docx
@@ -2810,16 +2810,26 @@
       </w:pPr>
       <w:r>
         <w:rPr/>
-        <w:t>Prompt: - No core, exporte também uma função high-level: - transformCssText(css: string, ctx: MatchCtx): { bySelector: Record&lt;string, TransformResult&gt; } - Crie pacote vazio “packages/cli” com README dizendo que usará o core - Crie “apps/web” vazio com README dizendo que usará o core em um worker (Monaco/React) - Não implementar agora; apenas placeholders e scripts básicos de build lint</w:t>
-      </w:r>
-    </w:p>
-    <w:p>
-      <w:pPr>
-        <w:pStyle w:val="BodyText"/>
-        <w:rPr/>
-      </w:pPr>
-      <w:r>
-        <w:rPr/>
+        <w:t xml:space="preserve">Prompt: - </w:t>
+      </w:r>
+      <w:r>
+        <w:rPr>
+          <w:strike/>
+        </w:rPr>
+        <w:t>No core, exporte também uma função high-level: - transformCssText(css: string, ctx: MatchCtx): { bySelector: Record&lt;string, TransformResult&gt; } - Crie pacote vazio “packages/cli” com README dizendo que usará o core - Crie “apps/web” vazio com README dizendo que usará o core em um worker (Monaco/React) - Não implementar agora; apenas placeholders e scripts básicos de build lint</w:t>
+      </w:r>
+    </w:p>
+    <w:p>
+      <w:pPr>
+        <w:pStyle w:val="BodyText"/>
+        <w:rPr>
+          <w:strike/>
+        </w:rPr>
+      </w:pPr>
+      <w:r>
+        <w:rPr>
+          <w:strike/>
+        </w:rPr>
         <w:t>Critérios de aceite: - Compila - Docs dos próximos passos claras</w:t>
       </w:r>
     </w:p>
@@ -2915,36 +2925,52 @@
       </w:pPr>
       <w:r>
         <w:rPr/>
-        <w:t xml:space="preserve">Prompt: - Adicione scripts no root: - “check”: lint + typecheck + test - “ci”: build + check - Configure Husky + lint-staged para format/lint em commits - Adicione exemplo de comando do Playground: - pnpm -w –filter Playground dev — entrada: - inline: </w:t>
-      </w:r>
-      <w:r>
-        <w:rPr>
-          <w:rStyle w:val="VerbatimChar"/>
+        <w:t xml:space="preserve">Prompt: - </w:t>
+      </w:r>
+      <w:r>
+        <w:rPr>
+          <w:strike/>
+        </w:rPr>
+        <w:t xml:space="preserve">Adicione scripts no root: - “check”: lint + typecheck + test - “ci”: build + check - Configure Husky + lint-staged para format/lint em commits - Adicione exemplo de comando do Playground: - pnpm -w –filter Playground dev — entrada: - inline: </w:t>
+      </w:r>
+      <w:r>
+        <w:rPr>
+          <w:rStyle w:val="VerbatimChar"/>
+          <w:strike/>
         </w:rPr>
         <w:t>color: #1f2937; font-size: 18px; line-height: 1.4; margin: 10px 20px;</w:t>
       </w:r>
       <w:r>
-        <w:rPr/>
+        <w:rPr>
+          <w:strike/>
+        </w:rPr>
         <w:t xml:space="preserve"> - regra: </w:t>
       </w:r>
       <w:r>
         <w:rPr>
           <w:rStyle w:val="VerbatimChar"/>
+          <w:strike/>
         </w:rPr>
         <w:t>.btn { display: flex; justify-content: center; gap: 12px; }</w:t>
       </w:r>
       <w:r>
-        <w:rPr/>
+        <w:rPr>
+          <w:strike/>
+        </w:rPr>
         <w:t xml:space="preserve"> - Saída: classes e warnings</w:t>
       </w:r>
     </w:p>
     <w:p>
       <w:pPr>
         <w:pStyle w:val="BodyText"/>
-        <w:rPr/>
-      </w:pPr>
-      <w:r>
-        <w:rPr/>
+        <w:rPr>
+          <w:strike/>
+        </w:rPr>
+      </w:pPr>
+      <w:r>
+        <w:rPr>
+          <w:strike/>
+        </w:rPr>
         <w:t>Critérios de aceite: - Fluxo local redondo - Commits com hooks funcionando</w:t>
       </w:r>
     </w:p>

</xml_diff>